<commit_message>
Se subió el formato de requerimientos modificado
</commit_message>
<xml_diff>
--- a/Documentación/Formatos_Documentos/FormatoRequerimientos.docx
+++ b/Documentación/Formatos_Documentos/FormatoRequerimientos.docx
@@ -1,20 +1,19 @@
 
 <file path=word/document.xml><?xml version="1.0" encoding="utf-8"?>
-<w:document xmlns:wpc="http://schemas.microsoft.com/office/word/2010/wordprocessingCanvas" xmlns:cx="http://schemas.microsoft.com/office/drawing/2014/chartex" xmlns:cx1="http://schemas.microsoft.com/office/drawing/2015/9/8/chartex" xmlns:mc="http://schemas.openxmlformats.org/markup-compatibility/2006" xmlns:o="urn:schemas-microsoft-com:office:office" xmlns:r="http://schemas.openxmlformats.org/officeDocument/2006/relationships" xmlns:m="http://schemas.openxmlformats.org/officeDocument/2006/math" xmlns:v="urn:schemas-microsoft-com:vml" xmlns:wp14="http://schemas.microsoft.com/office/word/2010/wordprocessingDrawing" xmlns:wp="http://schemas.openxmlformats.org/drawingml/2006/wordprocessingDrawing" xmlns:w10="urn:schemas-microsoft-com:office:word" xmlns:w="http://schemas.openxmlformats.org/wordprocessingml/2006/main" xmlns:w14="http://schemas.microsoft.com/office/word/2010/wordml" xmlns:w15="http://schemas.microsoft.com/office/word/2012/wordml" xmlns:w16se="http://schemas.microsoft.com/office/word/2015/wordml/symex" xmlns:wpg="http://schemas.microsoft.com/office/word/2010/wordprocessingGroup" xmlns:wpi="http://schemas.microsoft.com/office/word/2010/wordprocessingInk" xmlns:wne="http://schemas.microsoft.com/office/word/2006/wordml" xmlns:wps="http://schemas.microsoft.com/office/word/2010/wordprocessingShape" mc:Ignorable="w14 w15 w16se wp14">
+<w:document xmlns:wpc="http://schemas.microsoft.com/office/word/2010/wordprocessingCanvas" xmlns:cx="http://schemas.microsoft.com/office/drawing/2014/chartex" xmlns:cx1="http://schemas.microsoft.com/office/drawing/2015/9/8/chartex" xmlns:cx2="http://schemas.microsoft.com/office/drawing/2015/10/21/chartex" xmlns:mc="http://schemas.openxmlformats.org/markup-compatibility/2006" xmlns:o="urn:schemas-microsoft-com:office:office" xmlns:r="http://schemas.openxmlformats.org/officeDocument/2006/relationships" xmlns:m="http://schemas.openxmlformats.org/officeDocument/2006/math" xmlns:v="urn:schemas-microsoft-com:vml" xmlns:wp14="http://schemas.microsoft.com/office/word/2010/wordprocessingDrawing" xmlns:wp="http://schemas.openxmlformats.org/drawingml/2006/wordprocessingDrawing" xmlns:w10="urn:schemas-microsoft-com:office:word" xmlns:w="http://schemas.openxmlformats.org/wordprocessingml/2006/main" xmlns:w14="http://schemas.microsoft.com/office/word/2010/wordml" xmlns:w15="http://schemas.microsoft.com/office/word/2012/wordml" xmlns:w16se="http://schemas.microsoft.com/office/word/2015/wordml/symex" xmlns:wpg="http://schemas.microsoft.com/office/word/2010/wordprocessingGroup" xmlns:wpi="http://schemas.microsoft.com/office/word/2010/wordprocessingInk" xmlns:wne="http://schemas.microsoft.com/office/word/2006/wordml" xmlns:wps="http://schemas.microsoft.com/office/word/2010/wordprocessingShape" mc:Ignorable="w14 w15 w16se wp14">
   <w:body>
     <w:tbl>
       <w:tblPr>
         <w:tblStyle w:val="Tabladecuadrcula4-nfasis5"/>
-        <w:tblpPr w:leftFromText="141" w:rightFromText="141" w:vertAnchor="page" w:horzAnchor="margin" w:tblpY="2542"/>
+        <w:tblpPr w:leftFromText="141" w:rightFromText="141" w:vertAnchor="page" w:horzAnchor="margin" w:tblpY="2206"/>
         <w:tblW w:w="0" w:type="auto"/>
         <w:tblLook w:val="04A0" w:firstRow="1" w:lastRow="0" w:firstColumn="1" w:lastColumn="0" w:noHBand="0" w:noVBand="1"/>
       </w:tblPr>
       <w:tblGrid>
         <w:gridCol w:w="2110"/>
-        <w:gridCol w:w="1768"/>
-        <w:gridCol w:w="1534"/>
-        <w:gridCol w:w="1811"/>
-        <w:gridCol w:w="1605"/>
+        <w:gridCol w:w="2216"/>
+        <w:gridCol w:w="2423"/>
+        <w:gridCol w:w="2079"/>
       </w:tblGrid>
       <w:tr>
         <w:trPr>
@@ -24,7 +23,7 @@
         <w:tc>
           <w:tcPr>
             <w:cnfStyle w:val="001000000000" w:firstRow="0" w:lastRow="0" w:firstColumn="1" w:lastColumn="0" w:oddVBand="0" w:evenVBand="0" w:oddHBand="0" w:evenHBand="0" w:firstRowFirstColumn="0" w:firstRowLastColumn="0" w:lastRowFirstColumn="0" w:lastRowLastColumn="0"/>
-            <w:tcW w:w="2050" w:type="dxa"/>
+            <w:tcW w:w="1924" w:type="dxa"/>
           </w:tcPr>
           <w:p>
             <w:pPr>
@@ -47,7 +46,7 @@
         </w:tc>
         <w:tc>
           <w:tcPr>
-            <w:tcW w:w="1728" w:type="dxa"/>
+            <w:tcW w:w="2213" w:type="dxa"/>
           </w:tcPr>
           <w:p>
             <w:pPr>
@@ -71,31 +70,7 @@
         </w:tc>
         <w:tc>
           <w:tcPr>
-            <w:tcW w:w="1494" w:type="dxa"/>
-          </w:tcPr>
-          <w:p>
-            <w:pPr>
-              <w:jc w:val="center"/>
-              <w:cnfStyle w:val="100000000000" w:firstRow="1" w:lastRow="0" w:firstColumn="0" w:lastColumn="0" w:oddVBand="0" w:evenVBand="0" w:oddHBand="0" w:evenHBand="0" w:firstRowFirstColumn="0" w:firstRowLastColumn="0" w:lastRowFirstColumn="0" w:lastRowLastColumn="0"/>
-              <w:rPr>
-                <w:rFonts w:ascii="Arial" w:hAnsi="Arial" w:cs="Arial"/>
-                <w:sz w:val="24"/>
-                <w:szCs w:val="24"/>
-              </w:rPr>
-            </w:pPr>
-            <w:r>
-              <w:rPr>
-                <w:rFonts w:ascii="Arial" w:hAnsi="Arial" w:cs="Arial"/>
-                <w:sz w:val="24"/>
-                <w:szCs w:val="24"/>
-              </w:rPr>
-              <w:t>Acción</w:t>
-            </w:r>
-          </w:p>
-        </w:tc>
-        <w:tc>
-          <w:tcPr>
-            <w:tcW w:w="1771" w:type="dxa"/>
+            <w:tcW w:w="2433" w:type="dxa"/>
           </w:tcPr>
           <w:p>
             <w:pPr>
@@ -119,7 +94,7 @@
         </w:tc>
         <w:tc>
           <w:tcPr>
-            <w:tcW w:w="1545" w:type="dxa"/>
+            <w:tcW w:w="2058" w:type="dxa"/>
           </w:tcPr>
           <w:p>
             <w:pPr>
@@ -150,7 +125,7 @@
         <w:tc>
           <w:tcPr>
             <w:cnfStyle w:val="001000000000" w:firstRow="0" w:lastRow="0" w:firstColumn="1" w:lastColumn="0" w:oddVBand="0" w:evenVBand="0" w:oddHBand="0" w:evenHBand="0" w:firstRowFirstColumn="0" w:firstRowLastColumn="0" w:lastRowFirstColumn="0" w:lastRowLastColumn="0"/>
-            <w:tcW w:w="2050" w:type="dxa"/>
+            <w:tcW w:w="1924" w:type="dxa"/>
           </w:tcPr>
           <w:p>
             <w:pPr>
@@ -169,76 +144,11 @@
               </w:rPr>
               <w:t>Creación de Requerimientos</w:t>
             </w:r>
-            <w:r>
-              <w:rPr>
-                <w:rFonts w:ascii="Arial" w:hAnsi="Arial" w:cs="Arial"/>
-                <w:sz w:val="24"/>
-                <w:szCs w:val="24"/>
-              </w:rPr>
-              <w:t xml:space="preserve"> </w:t>
-            </w:r>
-            <w:r>
-              <w:rPr>
-                <w:rFonts w:ascii="Arial" w:hAnsi="Arial" w:cs="Arial"/>
-                <w:color w:val="4472C4" w:themeColor="accent1"/>
-                <w:sz w:val="24"/>
-                <w:szCs w:val="24"/>
-              </w:rPr>
-              <w:t>Nombre del requerimiento</w:t>
-            </w:r>
           </w:p>
         </w:tc>
         <w:tc>
           <w:tcPr>
-            <w:tcW w:w="1728" w:type="dxa"/>
-          </w:tcPr>
-          <w:p>
-            <w:pPr>
-              <w:jc w:val="center"/>
-              <w:cnfStyle w:val="000000100000" w:firstRow="0" w:lastRow="0" w:firstColumn="0" w:lastColumn="0" w:oddVBand="0" w:evenVBand="0" w:oddHBand="1" w:evenHBand="0" w:firstRowFirstColumn="0" w:firstRowLastColumn="0" w:lastRowFirstColumn="0" w:lastRowLastColumn="0"/>
-              <w:rPr>
-                <w:rFonts w:ascii="Arial" w:hAnsi="Arial" w:cs="Arial"/>
-                <w:sz w:val="24"/>
-                <w:szCs w:val="24"/>
-              </w:rPr>
-            </w:pPr>
-          </w:p>
-        </w:tc>
-        <w:tc>
-          <w:tcPr>
-            <w:tcW w:w="1494" w:type="dxa"/>
-          </w:tcPr>
-          <w:p>
-            <w:pPr>
-              <w:jc w:val="center"/>
-              <w:cnfStyle w:val="000000100000" w:firstRow="0" w:lastRow="0" w:firstColumn="0" w:lastColumn="0" w:oddVBand="0" w:evenVBand="0" w:oddHBand="1" w:evenHBand="0" w:firstRowFirstColumn="0" w:firstRowLastColumn="0" w:lastRowFirstColumn="0" w:lastRowLastColumn="0"/>
-              <w:rPr>
-                <w:rFonts w:ascii="Arial" w:hAnsi="Arial" w:cs="Arial"/>
-                <w:sz w:val="24"/>
-                <w:szCs w:val="24"/>
-              </w:rPr>
-            </w:pPr>
-          </w:p>
-        </w:tc>
-        <w:tc>
-          <w:tcPr>
-            <w:tcW w:w="1771" w:type="dxa"/>
-          </w:tcPr>
-          <w:p>
-            <w:pPr>
-              <w:jc w:val="center"/>
-              <w:cnfStyle w:val="000000100000" w:firstRow="0" w:lastRow="0" w:firstColumn="0" w:lastColumn="0" w:oddVBand="0" w:evenVBand="0" w:oddHBand="1" w:evenHBand="0" w:firstRowFirstColumn="0" w:firstRowLastColumn="0" w:lastRowFirstColumn="0" w:lastRowLastColumn="0"/>
-              <w:rPr>
-                <w:rFonts w:ascii="Arial" w:hAnsi="Arial" w:cs="Arial"/>
-                <w:sz w:val="24"/>
-                <w:szCs w:val="24"/>
-              </w:rPr>
-            </w:pPr>
-          </w:p>
-        </w:tc>
-        <w:tc>
-          <w:tcPr>
-            <w:tcW w:w="1545" w:type="dxa"/>
+            <w:tcW w:w="2213" w:type="dxa"/>
           </w:tcPr>
           <w:p>
             <w:pPr>
@@ -256,494 +166,101 @@
                 <w:sz w:val="24"/>
                 <w:szCs w:val="24"/>
               </w:rPr>
-              <w:t>Iniciales del creador</w:t>
+              <w:t>0.1</w:t>
             </w:r>
           </w:p>
         </w:tc>
-      </w:tr>
-    </w:tbl>
-    <w:p>
-      <w:pPr>
-        <w:pStyle w:val="Ttulo1"/>
-      </w:pPr>
-    </w:p>
-    <w:p>
-      <w:pPr>
-        <w:pStyle w:val="Ttulo1"/>
-      </w:pPr>
-      <w:r>
-        <w:t>Control de Versiones</w:t>
-      </w:r>
-    </w:p>
-    <w:p>
-      <w:pPr>
-        <w:pStyle w:val="Ttulo1"/>
-        <w:rPr>
-          <w:u w:val="single"/>
-        </w:rPr>
-      </w:pPr>
-      <w:r>
-        <w:t>Revisión:</w:t>
-      </w:r>
-    </w:p>
-    <w:tbl>
-      <w:tblPr>
-        <w:tblStyle w:val="Tabladecuadrcula5oscura-nfasis5"/>
-        <w:tblpPr w:leftFromText="141" w:rightFromText="141" w:vertAnchor="text" w:horzAnchor="margin" w:tblpY="-19"/>
-        <w:tblW w:w="8902" w:type="dxa"/>
-        <w:tblLook w:val="04A0" w:firstRow="1" w:lastRow="0" w:firstColumn="1" w:lastColumn="0" w:noHBand="0" w:noVBand="1"/>
-      </w:tblPr>
-      <w:tblGrid>
-        <w:gridCol w:w="950"/>
-        <w:gridCol w:w="1166"/>
-        <w:gridCol w:w="2227"/>
-        <w:gridCol w:w="2293"/>
-        <w:gridCol w:w="2266"/>
-      </w:tblGrid>
-      <w:tr>
-        <w:trPr>
-          <w:cnfStyle w:val="100000000000" w:firstRow="1" w:lastRow="0" w:firstColumn="0" w:lastColumn="0" w:oddVBand="0" w:evenVBand="0" w:oddHBand="0" w:evenHBand="0" w:firstRowFirstColumn="0" w:firstRowLastColumn="0" w:lastRowFirstColumn="0" w:lastRowLastColumn="0"/>
-          <w:trHeight w:val="458"/>
-        </w:trPr>
         <w:tc>
           <w:tcPr>
-            <w:cnfStyle w:val="001000000000" w:firstRow="0" w:lastRow="0" w:firstColumn="1" w:lastColumn="0" w:oddVBand="0" w:evenVBand="0" w:oddHBand="0" w:evenHBand="0" w:firstRowFirstColumn="0" w:firstRowLastColumn="0" w:lastRowFirstColumn="0" w:lastRowLastColumn="0"/>
-            <w:tcW w:w="890" w:type="dxa"/>
+            <w:tcW w:w="2433" w:type="dxa"/>
           </w:tcPr>
           <w:p>
             <w:pPr>
+              <w:jc w:val="center"/>
+              <w:cnfStyle w:val="000000100000" w:firstRow="0" w:lastRow="0" w:firstColumn="0" w:lastColumn="0" w:oddVBand="0" w:evenVBand="0" w:oddHBand="1" w:evenHBand="0" w:firstRowFirstColumn="0" w:firstRowLastColumn="0" w:lastRowFirstColumn="0" w:lastRowLastColumn="0"/>
               <w:rPr>
                 <w:rFonts w:ascii="Arial" w:hAnsi="Arial" w:cs="Arial"/>
                 <w:sz w:val="24"/>
+                <w:szCs w:val="24"/>
+              </w:rPr>
+            </w:pPr>
+          </w:p>
+        </w:tc>
+        <w:tc>
+          <w:tcPr>
+            <w:tcW w:w="2058" w:type="dxa"/>
+          </w:tcPr>
+          <w:p>
+            <w:pPr>
+              <w:jc w:val="center"/>
+              <w:cnfStyle w:val="000000100000" w:firstRow="0" w:lastRow="0" w:firstColumn="0" w:lastColumn="0" w:oddVBand="0" w:evenVBand="0" w:oddHBand="1" w:evenHBand="0" w:firstRowFirstColumn="0" w:firstRowLastColumn="0" w:lastRowFirstColumn="0" w:lastRowLastColumn="0"/>
+              <w:rPr>
+                <w:rFonts w:ascii="Arial" w:hAnsi="Arial" w:cs="Arial"/>
+                <w:sz w:val="24"/>
+                <w:szCs w:val="24"/>
               </w:rPr>
             </w:pPr>
             <w:r>
               <w:rPr>
                 <w:rFonts w:ascii="Arial" w:hAnsi="Arial" w:cs="Arial"/>
                 <w:sz w:val="24"/>
+                <w:szCs w:val="24"/>
               </w:rPr>
-              <w:t>No. Error</w:t>
+              <w:t>ERTA</w:t>
             </w:r>
           </w:p>
-        </w:tc>
-        <w:tc>
-          <w:tcPr>
-            <w:tcW w:w="1126" w:type="dxa"/>
-          </w:tcPr>
           <w:p>
             <w:pPr>
-              <w:cnfStyle w:val="100000000000" w:firstRow="1" w:lastRow="0" w:firstColumn="0" w:lastColumn="0" w:oddVBand="0" w:evenVBand="0" w:oddHBand="0" w:evenHBand="0" w:firstRowFirstColumn="0" w:firstRowLastColumn="0" w:lastRowFirstColumn="0" w:lastRowLastColumn="0"/>
+              <w:jc w:val="center"/>
+              <w:cnfStyle w:val="000000100000" w:firstRow="0" w:lastRow="0" w:firstColumn="0" w:lastColumn="0" w:oddVBand="0" w:evenVBand="0" w:oddHBand="1" w:evenHBand="0" w:firstRowFirstColumn="0" w:firstRowLastColumn="0" w:lastRowFirstColumn="0" w:lastRowLastColumn="0"/>
               <w:rPr>
                 <w:rFonts w:ascii="Arial" w:hAnsi="Arial" w:cs="Arial"/>
                 <w:sz w:val="24"/>
+                <w:szCs w:val="24"/>
               </w:rPr>
             </w:pPr>
             <w:r>
               <w:rPr>
                 <w:rFonts w:ascii="Arial" w:hAnsi="Arial" w:cs="Arial"/>
                 <w:sz w:val="24"/>
+                <w:szCs w:val="24"/>
               </w:rPr>
-              <w:t>Fecha</w:t>
+              <w:t>JHJJ</w:t>
             </w:r>
           </w:p>
-        </w:tc>
-        <w:tc>
-          <w:tcPr>
-            <w:tcW w:w="2187" w:type="dxa"/>
-          </w:tcPr>
           <w:p>
             <w:pPr>
-              <w:cnfStyle w:val="100000000000" w:firstRow="1" w:lastRow="0" w:firstColumn="0" w:lastColumn="0" w:oddVBand="0" w:evenVBand="0" w:oddHBand="0" w:evenHBand="0" w:firstRowFirstColumn="0" w:firstRowLastColumn="0" w:lastRowFirstColumn="0" w:lastRowLastColumn="0"/>
+              <w:jc w:val="center"/>
+              <w:cnfStyle w:val="000000100000" w:firstRow="0" w:lastRow="0" w:firstColumn="0" w:lastColumn="0" w:oddVBand="0" w:evenVBand="0" w:oddHBand="1" w:evenHBand="0" w:firstRowFirstColumn="0" w:firstRowLastColumn="0" w:lastRowFirstColumn="0" w:lastRowLastColumn="0"/>
               <w:rPr>
                 <w:rFonts w:ascii="Arial" w:hAnsi="Arial" w:cs="Arial"/>
                 <w:sz w:val="24"/>
+                <w:szCs w:val="24"/>
               </w:rPr>
             </w:pPr>
             <w:r>
               <w:rPr>
                 <w:rFonts w:ascii="Arial" w:hAnsi="Arial" w:cs="Arial"/>
                 <w:sz w:val="24"/>
+                <w:szCs w:val="24"/>
               </w:rPr>
-              <w:t>Revisor</w:t>
-            </w:r>
-          </w:p>
-        </w:tc>
-        <w:tc>
-          <w:tcPr>
-            <w:tcW w:w="2253" w:type="dxa"/>
-          </w:tcPr>
-          <w:p>
-            <w:pPr>
-              <w:cnfStyle w:val="100000000000" w:firstRow="1" w:lastRow="0" w:firstColumn="0" w:lastColumn="0" w:oddVBand="0" w:evenVBand="0" w:oddHBand="0" w:evenHBand="0" w:firstRowFirstColumn="0" w:firstRowLastColumn="0" w:lastRowFirstColumn="0" w:lastRowLastColumn="0"/>
-              <w:rPr>
-                <w:rFonts w:ascii="Arial" w:hAnsi="Arial" w:cs="Arial"/>
-                <w:sz w:val="24"/>
-              </w:rPr>
-            </w:pPr>
-            <w:r>
-              <w:rPr>
-                <w:rFonts w:ascii="Arial" w:hAnsi="Arial" w:cs="Arial"/>
-                <w:sz w:val="24"/>
-              </w:rPr>
-              <w:t>Observación</w:t>
-            </w:r>
-          </w:p>
-        </w:tc>
-        <w:tc>
-          <w:tcPr>
-            <w:tcW w:w="2206" w:type="dxa"/>
-          </w:tcPr>
-          <w:p>
-            <w:pPr>
-              <w:cnfStyle w:val="100000000000" w:firstRow="1" w:lastRow="0" w:firstColumn="0" w:lastColumn="0" w:oddVBand="0" w:evenVBand="0" w:oddHBand="0" w:evenHBand="0" w:firstRowFirstColumn="0" w:firstRowLastColumn="0" w:lastRowFirstColumn="0" w:lastRowLastColumn="0"/>
-              <w:rPr>
-                <w:rFonts w:ascii="Arial" w:hAnsi="Arial" w:cs="Arial"/>
-                <w:sz w:val="24"/>
-              </w:rPr>
-            </w:pPr>
-            <w:r>
-              <w:rPr>
-                <w:rFonts w:ascii="Arial" w:hAnsi="Arial" w:cs="Arial"/>
-                <w:sz w:val="24"/>
-              </w:rPr>
-              <w:t>Responsable</w:t>
+              <w:t>SGA</w:t>
             </w:r>
           </w:p>
         </w:tc>
       </w:tr>
-      <w:tr>
-        <w:trPr>
-          <w:cnfStyle w:val="000000100000" w:firstRow="0" w:lastRow="0" w:firstColumn="0" w:lastColumn="0" w:oddVBand="0" w:evenVBand="0" w:oddHBand="1" w:evenHBand="0" w:firstRowFirstColumn="0" w:firstRowLastColumn="0" w:lastRowFirstColumn="0" w:lastRowLastColumn="0"/>
-          <w:trHeight w:val="234"/>
-        </w:trPr>
-        <w:tc>
-          <w:tcPr>
-            <w:cnfStyle w:val="001000000000" w:firstRow="0" w:lastRow="0" w:firstColumn="1" w:lastColumn="0" w:oddVBand="0" w:evenVBand="0" w:oddHBand="0" w:evenHBand="0" w:firstRowFirstColumn="0" w:firstRowLastColumn="0" w:lastRowFirstColumn="0" w:lastRowLastColumn="0"/>
-            <w:tcW w:w="890" w:type="dxa"/>
-          </w:tcPr>
-          <w:p>
-            <w:pPr>
-              <w:rPr>
-                <w:rFonts w:ascii="Arial" w:hAnsi="Arial" w:cs="Arial"/>
-                <w:sz w:val="24"/>
-              </w:rPr>
-            </w:pPr>
-          </w:p>
-        </w:tc>
-        <w:tc>
-          <w:tcPr>
-            <w:tcW w:w="1126" w:type="dxa"/>
-          </w:tcPr>
-          <w:p>
-            <w:pPr>
-              <w:cnfStyle w:val="000000100000" w:firstRow="0" w:lastRow="0" w:firstColumn="0" w:lastColumn="0" w:oddVBand="0" w:evenVBand="0" w:oddHBand="1" w:evenHBand="0" w:firstRowFirstColumn="0" w:firstRowLastColumn="0" w:lastRowFirstColumn="0" w:lastRowLastColumn="0"/>
-              <w:rPr>
-                <w:rFonts w:ascii="Arial" w:hAnsi="Arial" w:cs="Arial"/>
-                <w:sz w:val="24"/>
-              </w:rPr>
-            </w:pPr>
-          </w:p>
-        </w:tc>
-        <w:tc>
-          <w:tcPr>
-            <w:tcW w:w="2187" w:type="dxa"/>
-          </w:tcPr>
-          <w:p>
-            <w:pPr>
-              <w:cnfStyle w:val="000000100000" w:firstRow="0" w:lastRow="0" w:firstColumn="0" w:lastColumn="0" w:oddVBand="0" w:evenVBand="0" w:oddHBand="1" w:evenHBand="0" w:firstRowFirstColumn="0" w:firstRowLastColumn="0" w:lastRowFirstColumn="0" w:lastRowLastColumn="0"/>
-              <w:rPr>
-                <w:rFonts w:ascii="Arial" w:hAnsi="Arial" w:cs="Arial"/>
-                <w:sz w:val="24"/>
-              </w:rPr>
-            </w:pPr>
-            <w:r>
-              <w:rPr>
-                <w:rFonts w:ascii="Arial" w:hAnsi="Arial" w:cs="Arial"/>
-                <w:sz w:val="24"/>
-              </w:rPr>
-              <w:t>Iniciales del revisor</w:t>
-            </w:r>
-          </w:p>
-        </w:tc>
-        <w:tc>
-          <w:tcPr>
-            <w:tcW w:w="2253" w:type="dxa"/>
-          </w:tcPr>
-          <w:p>
-            <w:pPr>
-              <w:cnfStyle w:val="000000100000" w:firstRow="0" w:lastRow="0" w:firstColumn="0" w:lastColumn="0" w:oddVBand="0" w:evenVBand="0" w:oddHBand="1" w:evenHBand="0" w:firstRowFirstColumn="0" w:firstRowLastColumn="0" w:lastRowFirstColumn="0" w:lastRowLastColumn="0"/>
-              <w:rPr>
-                <w:rFonts w:ascii="Arial" w:hAnsi="Arial" w:cs="Arial"/>
-                <w:sz w:val="24"/>
-              </w:rPr>
-            </w:pPr>
-          </w:p>
-        </w:tc>
-        <w:tc>
-          <w:tcPr>
-            <w:tcW w:w="2206" w:type="dxa"/>
-          </w:tcPr>
-          <w:p>
-            <w:pPr>
-              <w:cnfStyle w:val="000000100000" w:firstRow="0" w:lastRow="0" w:firstColumn="0" w:lastColumn="0" w:oddVBand="0" w:evenVBand="0" w:oddHBand="1" w:evenHBand="0" w:firstRowFirstColumn="0" w:firstRowLastColumn="0" w:lastRowFirstColumn="0" w:lastRowLastColumn="0"/>
-              <w:rPr>
-                <w:rFonts w:ascii="Arial" w:hAnsi="Arial" w:cs="Arial"/>
-                <w:sz w:val="24"/>
-              </w:rPr>
-            </w:pPr>
-          </w:p>
-        </w:tc>
-      </w:tr>
-      <w:tr>
-        <w:trPr>
-          <w:trHeight w:val="234"/>
-        </w:trPr>
-        <w:tc>
-          <w:tcPr>
-            <w:cnfStyle w:val="001000000000" w:firstRow="0" w:lastRow="0" w:firstColumn="1" w:lastColumn="0" w:oddVBand="0" w:evenVBand="0" w:oddHBand="0" w:evenHBand="0" w:firstRowFirstColumn="0" w:firstRowLastColumn="0" w:lastRowFirstColumn="0" w:lastRowLastColumn="0"/>
-            <w:tcW w:w="890" w:type="dxa"/>
-          </w:tcPr>
-          <w:p>
-            <w:pPr>
-              <w:rPr>
-                <w:rFonts w:ascii="Arial" w:hAnsi="Arial" w:cs="Arial"/>
-                <w:sz w:val="24"/>
-              </w:rPr>
-            </w:pPr>
-          </w:p>
-        </w:tc>
-        <w:tc>
-          <w:tcPr>
-            <w:tcW w:w="1126" w:type="dxa"/>
-          </w:tcPr>
-          <w:p>
-            <w:pPr>
-              <w:cnfStyle w:val="000000000000" w:firstRow="0" w:lastRow="0" w:firstColumn="0" w:lastColumn="0" w:oddVBand="0" w:evenVBand="0" w:oddHBand="0" w:evenHBand="0" w:firstRowFirstColumn="0" w:firstRowLastColumn="0" w:lastRowFirstColumn="0" w:lastRowLastColumn="0"/>
-              <w:rPr>
-                <w:rFonts w:ascii="Arial" w:hAnsi="Arial" w:cs="Arial"/>
-                <w:sz w:val="24"/>
-              </w:rPr>
-            </w:pPr>
-          </w:p>
-        </w:tc>
-        <w:tc>
-          <w:tcPr>
-            <w:tcW w:w="2187" w:type="dxa"/>
-          </w:tcPr>
-          <w:p>
-            <w:pPr>
-              <w:cnfStyle w:val="000000000000" w:firstRow="0" w:lastRow="0" w:firstColumn="0" w:lastColumn="0" w:oddVBand="0" w:evenVBand="0" w:oddHBand="0" w:evenHBand="0" w:firstRowFirstColumn="0" w:firstRowLastColumn="0" w:lastRowFirstColumn="0" w:lastRowLastColumn="0"/>
-              <w:rPr>
-                <w:rFonts w:ascii="Arial" w:hAnsi="Arial" w:cs="Arial"/>
-                <w:sz w:val="24"/>
-              </w:rPr>
-            </w:pPr>
-          </w:p>
-        </w:tc>
-        <w:tc>
-          <w:tcPr>
-            <w:tcW w:w="2253" w:type="dxa"/>
-          </w:tcPr>
-          <w:p>
-            <w:pPr>
-              <w:cnfStyle w:val="000000000000" w:firstRow="0" w:lastRow="0" w:firstColumn="0" w:lastColumn="0" w:oddVBand="0" w:evenVBand="0" w:oddHBand="0" w:evenHBand="0" w:firstRowFirstColumn="0" w:firstRowLastColumn="0" w:lastRowFirstColumn="0" w:lastRowLastColumn="0"/>
-              <w:rPr>
-                <w:rFonts w:ascii="Arial" w:hAnsi="Arial" w:cs="Arial"/>
-                <w:sz w:val="24"/>
-              </w:rPr>
-            </w:pPr>
-          </w:p>
-        </w:tc>
-        <w:tc>
-          <w:tcPr>
-            <w:tcW w:w="2206" w:type="dxa"/>
-          </w:tcPr>
-          <w:p>
-            <w:pPr>
-              <w:cnfStyle w:val="000000000000" w:firstRow="0" w:lastRow="0" w:firstColumn="0" w:lastColumn="0" w:oddVBand="0" w:evenVBand="0" w:oddHBand="0" w:evenHBand="0" w:firstRowFirstColumn="0" w:firstRowLastColumn="0" w:lastRowFirstColumn="0" w:lastRowLastColumn="0"/>
-              <w:rPr>
-                <w:rFonts w:ascii="Arial" w:hAnsi="Arial" w:cs="Arial"/>
-                <w:sz w:val="24"/>
-              </w:rPr>
-            </w:pPr>
-          </w:p>
-        </w:tc>
-      </w:tr>
-      <w:tr>
-        <w:trPr>
-          <w:cnfStyle w:val="000000100000" w:firstRow="0" w:lastRow="0" w:firstColumn="0" w:lastColumn="0" w:oddVBand="0" w:evenVBand="0" w:oddHBand="1" w:evenHBand="0" w:firstRowFirstColumn="0" w:firstRowLastColumn="0" w:lastRowFirstColumn="0" w:lastRowLastColumn="0"/>
-          <w:trHeight w:val="223"/>
-        </w:trPr>
-        <w:tc>
-          <w:tcPr>
-            <w:cnfStyle w:val="001000000000" w:firstRow="0" w:lastRow="0" w:firstColumn="1" w:lastColumn="0" w:oddVBand="0" w:evenVBand="0" w:oddHBand="0" w:evenHBand="0" w:firstRowFirstColumn="0" w:firstRowLastColumn="0" w:lastRowFirstColumn="0" w:lastRowLastColumn="0"/>
-            <w:tcW w:w="890" w:type="dxa"/>
-          </w:tcPr>
-          <w:p>
-            <w:pPr>
-              <w:rPr>
-                <w:rFonts w:ascii="Arial" w:hAnsi="Arial" w:cs="Arial"/>
-                <w:sz w:val="24"/>
-              </w:rPr>
-            </w:pPr>
-          </w:p>
-        </w:tc>
-        <w:tc>
-          <w:tcPr>
-            <w:tcW w:w="1126" w:type="dxa"/>
-          </w:tcPr>
-          <w:p>
-            <w:pPr>
-              <w:cnfStyle w:val="000000100000" w:firstRow="0" w:lastRow="0" w:firstColumn="0" w:lastColumn="0" w:oddVBand="0" w:evenVBand="0" w:oddHBand="1" w:evenHBand="0" w:firstRowFirstColumn="0" w:firstRowLastColumn="0" w:lastRowFirstColumn="0" w:lastRowLastColumn="0"/>
-              <w:rPr>
-                <w:rFonts w:ascii="Arial" w:hAnsi="Arial" w:cs="Arial"/>
-                <w:sz w:val="24"/>
-              </w:rPr>
-            </w:pPr>
-          </w:p>
-        </w:tc>
-        <w:tc>
-          <w:tcPr>
-            <w:tcW w:w="2187" w:type="dxa"/>
-          </w:tcPr>
-          <w:p>
-            <w:pPr>
-              <w:cnfStyle w:val="000000100000" w:firstRow="0" w:lastRow="0" w:firstColumn="0" w:lastColumn="0" w:oddVBand="0" w:evenVBand="0" w:oddHBand="1" w:evenHBand="0" w:firstRowFirstColumn="0" w:firstRowLastColumn="0" w:lastRowFirstColumn="0" w:lastRowLastColumn="0"/>
-              <w:rPr>
-                <w:rFonts w:ascii="Arial" w:hAnsi="Arial" w:cs="Arial"/>
-                <w:sz w:val="24"/>
-              </w:rPr>
-            </w:pPr>
-          </w:p>
-        </w:tc>
-        <w:tc>
-          <w:tcPr>
-            <w:tcW w:w="2253" w:type="dxa"/>
-          </w:tcPr>
-          <w:p>
-            <w:pPr>
-              <w:cnfStyle w:val="000000100000" w:firstRow="0" w:lastRow="0" w:firstColumn="0" w:lastColumn="0" w:oddVBand="0" w:evenVBand="0" w:oddHBand="1" w:evenHBand="0" w:firstRowFirstColumn="0" w:firstRowLastColumn="0" w:lastRowFirstColumn="0" w:lastRowLastColumn="0"/>
-              <w:rPr>
-                <w:rFonts w:ascii="Arial" w:hAnsi="Arial" w:cs="Arial"/>
-                <w:sz w:val="24"/>
-              </w:rPr>
-            </w:pPr>
-          </w:p>
-        </w:tc>
-        <w:tc>
-          <w:tcPr>
-            <w:tcW w:w="2206" w:type="dxa"/>
-          </w:tcPr>
-          <w:p>
-            <w:pPr>
-              <w:cnfStyle w:val="000000100000" w:firstRow="0" w:lastRow="0" w:firstColumn="0" w:lastColumn="0" w:oddVBand="0" w:evenVBand="0" w:oddHBand="1" w:evenHBand="0" w:firstRowFirstColumn="0" w:firstRowLastColumn="0" w:lastRowFirstColumn="0" w:lastRowLastColumn="0"/>
-              <w:rPr>
-                <w:rFonts w:ascii="Arial" w:hAnsi="Arial" w:cs="Arial"/>
-                <w:sz w:val="24"/>
-              </w:rPr>
-            </w:pPr>
-          </w:p>
-        </w:tc>
-      </w:tr>
-      <w:tr>
-        <w:trPr>
-          <w:trHeight w:val="234"/>
-        </w:trPr>
-        <w:tc>
-          <w:tcPr>
-            <w:cnfStyle w:val="001000000000" w:firstRow="0" w:lastRow="0" w:firstColumn="1" w:lastColumn="0" w:oddVBand="0" w:evenVBand="0" w:oddHBand="0" w:evenHBand="0" w:firstRowFirstColumn="0" w:firstRowLastColumn="0" w:lastRowFirstColumn="0" w:lastRowLastColumn="0"/>
-            <w:tcW w:w="890" w:type="dxa"/>
-          </w:tcPr>
-          <w:p>
-            <w:pPr>
-              <w:rPr>
-                <w:rFonts w:ascii="Arial" w:hAnsi="Arial" w:cs="Arial"/>
-                <w:sz w:val="24"/>
-              </w:rPr>
-            </w:pPr>
-          </w:p>
-        </w:tc>
-        <w:tc>
-          <w:tcPr>
-            <w:tcW w:w="1126" w:type="dxa"/>
-          </w:tcPr>
-          <w:p>
-            <w:pPr>
-              <w:cnfStyle w:val="000000000000" w:firstRow="0" w:lastRow="0" w:firstColumn="0" w:lastColumn="0" w:oddVBand="0" w:evenVBand="0" w:oddHBand="0" w:evenHBand="0" w:firstRowFirstColumn="0" w:firstRowLastColumn="0" w:lastRowFirstColumn="0" w:lastRowLastColumn="0"/>
-              <w:rPr>
-                <w:rFonts w:ascii="Arial" w:hAnsi="Arial" w:cs="Arial"/>
-                <w:sz w:val="24"/>
-              </w:rPr>
-            </w:pPr>
-          </w:p>
-        </w:tc>
-        <w:tc>
-          <w:tcPr>
-            <w:tcW w:w="2187" w:type="dxa"/>
-          </w:tcPr>
-          <w:p>
-            <w:pPr>
-              <w:cnfStyle w:val="000000000000" w:firstRow="0" w:lastRow="0" w:firstColumn="0" w:lastColumn="0" w:oddVBand="0" w:evenVBand="0" w:oddHBand="0" w:evenHBand="0" w:firstRowFirstColumn="0" w:firstRowLastColumn="0" w:lastRowFirstColumn="0" w:lastRowLastColumn="0"/>
-              <w:rPr>
-                <w:rFonts w:ascii="Arial" w:hAnsi="Arial" w:cs="Arial"/>
-                <w:sz w:val="24"/>
-              </w:rPr>
-            </w:pPr>
-          </w:p>
-        </w:tc>
-        <w:tc>
-          <w:tcPr>
-            <w:tcW w:w="2253" w:type="dxa"/>
-          </w:tcPr>
-          <w:p>
-            <w:pPr>
-              <w:cnfStyle w:val="000000000000" w:firstRow="0" w:lastRow="0" w:firstColumn="0" w:lastColumn="0" w:oddVBand="0" w:evenVBand="0" w:oddHBand="0" w:evenHBand="0" w:firstRowFirstColumn="0" w:firstRowLastColumn="0" w:lastRowFirstColumn="0" w:lastRowLastColumn="0"/>
-              <w:rPr>
-                <w:rFonts w:ascii="Arial" w:hAnsi="Arial" w:cs="Arial"/>
-                <w:sz w:val="24"/>
-              </w:rPr>
-            </w:pPr>
-          </w:p>
-        </w:tc>
-        <w:tc>
-          <w:tcPr>
-            <w:tcW w:w="2206" w:type="dxa"/>
-          </w:tcPr>
-          <w:p>
-            <w:pPr>
-              <w:cnfStyle w:val="000000000000" w:firstRow="0" w:lastRow="0" w:firstColumn="0" w:lastColumn="0" w:oddVBand="0" w:evenVBand="0" w:oddHBand="0" w:evenHBand="0" w:firstRowFirstColumn="0" w:firstRowLastColumn="0" w:lastRowFirstColumn="0" w:lastRowLastColumn="0"/>
-              <w:rPr>
-                <w:rFonts w:ascii="Arial" w:hAnsi="Arial" w:cs="Arial"/>
-                <w:sz w:val="24"/>
-              </w:rPr>
-            </w:pPr>
-          </w:p>
-        </w:tc>
-      </w:tr>
     </w:tbl>
-    <w:p>
-      <w:pPr>
-        <w:rPr>
-          <w:rFonts w:ascii="Arial" w:hAnsi="Arial" w:cs="Arial"/>
-          <w:sz w:val="24"/>
-        </w:rPr>
-      </w:pPr>
-    </w:p>
-    <w:p/>
-    <w:p/>
-    <w:p/>
     <w:p/>
     <w:p/>
     <w:p/>
     <w:tbl>
       <w:tblPr>
         <w:tblStyle w:val="Tabladecuadrcula6concolores-nfasis5"/>
-        <w:tblW w:w="9400" w:type="dxa"/>
-        <w:tblInd w:w="-572" w:type="dxa"/>
+        <w:tblW w:w="8784" w:type="dxa"/>
         <w:tblLook w:val="04A0" w:firstRow="1" w:lastRow="0" w:firstColumn="1" w:lastColumn="0" w:noHBand="0" w:noVBand="1"/>
       </w:tblPr>
       <w:tblGrid>
-        <w:gridCol w:w="9400"/>
+        <w:gridCol w:w="8828"/>
       </w:tblGrid>
       <w:tr>
         <w:trPr>
@@ -753,8 +270,100 @@
         <w:tc>
           <w:tcPr>
             <w:cnfStyle w:val="001000000000" w:firstRow="0" w:lastRow="0" w:firstColumn="1" w:lastColumn="0" w:oddVBand="0" w:evenVBand="0" w:oddHBand="0" w:evenHBand="0" w:firstRowFirstColumn="0" w:firstRowLastColumn="0" w:lastRowFirstColumn="0" w:lastRowLastColumn="0"/>
-            <w:tcW w:w="9320" w:type="dxa"/>
+            <w:tcW w:w="8704" w:type="dxa"/>
           </w:tcPr>
+          <w:tbl>
+            <w:tblPr>
+              <w:tblStyle w:val="Tabladecuadrcula5oscura-nfasis5"/>
+              <w:tblW w:w="9232" w:type="dxa"/>
+              <w:tblInd w:w="3" w:type="dxa"/>
+              <w:tblLook w:val="04A0" w:firstRow="1" w:lastRow="0" w:firstColumn="1" w:lastColumn="0" w:noHBand="0" w:noVBand="1"/>
+            </w:tblPr>
+            <w:tblGrid>
+              <w:gridCol w:w="2070"/>
+              <w:gridCol w:w="7162"/>
+            </w:tblGrid>
+            <w:tr>
+              <w:trPr>
+                <w:cnfStyle w:val="100000000000" w:firstRow="1" w:lastRow="0" w:firstColumn="0" w:lastColumn="0" w:oddVBand="0" w:evenVBand="0" w:oddHBand="0" w:evenHBand="0" w:firstRowFirstColumn="0" w:firstRowLastColumn="0" w:lastRowFirstColumn="0" w:lastRowLastColumn="0"/>
+                <w:trHeight w:val="532"/>
+              </w:trPr>
+              <w:tc>
+                <w:tcPr>
+                  <w:cnfStyle w:val="001000000000" w:firstRow="0" w:lastRow="0" w:firstColumn="1" w:lastColumn="0" w:oddVBand="0" w:evenVBand="0" w:oddHBand="0" w:evenHBand="0" w:firstRowFirstColumn="0" w:firstRowLastColumn="0" w:lastRowFirstColumn="0" w:lastRowLastColumn="0"/>
+                  <w:tcW w:w="2010" w:type="dxa"/>
+                </w:tcPr>
+                <w:p>
+                  <w:r>
+                    <w:t>Requerimiento</w:t>
+                  </w:r>
+                </w:p>
+              </w:tc>
+              <w:tc>
+                <w:tcPr>
+                  <w:tcW w:w="7102" w:type="dxa"/>
+                </w:tcPr>
+                <w:p>
+                  <w:pPr>
+                    <w:cnfStyle w:val="100000000000" w:firstRow="1" w:lastRow="0" w:firstColumn="0" w:lastColumn="0" w:oddVBand="0" w:evenVBand="0" w:oddHBand="0" w:evenHBand="0" w:firstRowFirstColumn="0" w:firstRowLastColumn="0" w:lastRowFirstColumn="0" w:lastRowLastColumn="0"/>
+                  </w:pPr>
+                </w:p>
+              </w:tc>
+            </w:tr>
+            <w:tr>
+              <w:trPr>
+                <w:cnfStyle w:val="000000100000" w:firstRow="0" w:lastRow="0" w:firstColumn="0" w:lastColumn="0" w:oddVBand="0" w:evenVBand="0" w:oddHBand="1" w:evenHBand="0" w:firstRowFirstColumn="0" w:firstRowLastColumn="0" w:lastRowFirstColumn="0" w:lastRowLastColumn="0"/>
+                <w:trHeight w:val="532"/>
+              </w:trPr>
+              <w:tc>
+                <w:tcPr>
+                  <w:cnfStyle w:val="001000000000" w:firstRow="0" w:lastRow="0" w:firstColumn="1" w:lastColumn="0" w:oddVBand="0" w:evenVBand="0" w:oddHBand="0" w:evenHBand="0" w:firstRowFirstColumn="0" w:firstRowLastColumn="0" w:lastRowFirstColumn="0" w:lastRowLastColumn="0"/>
+                  <w:tcW w:w="2010" w:type="dxa"/>
+                </w:tcPr>
+                <w:p>
+                  <w:r>
+                    <w:t>Responsable</w:t>
+                  </w:r>
+                </w:p>
+              </w:tc>
+              <w:tc>
+                <w:tcPr>
+                  <w:tcW w:w="7102" w:type="dxa"/>
+                </w:tcPr>
+                <w:p>
+                  <w:pPr>
+                    <w:cnfStyle w:val="000000100000" w:firstRow="0" w:lastRow="0" w:firstColumn="0" w:lastColumn="0" w:oddVBand="0" w:evenVBand="0" w:oddHBand="1" w:evenHBand="0" w:firstRowFirstColumn="0" w:firstRowLastColumn="0" w:lastRowFirstColumn="0" w:lastRowLastColumn="0"/>
+                  </w:pPr>
+                </w:p>
+              </w:tc>
+            </w:tr>
+            <w:tr>
+              <w:trPr>
+                <w:trHeight w:val="532"/>
+              </w:trPr>
+              <w:tc>
+                <w:tcPr>
+                  <w:cnfStyle w:val="001000000000" w:firstRow="0" w:lastRow="0" w:firstColumn="1" w:lastColumn="0" w:oddVBand="0" w:evenVBand="0" w:oddHBand="0" w:evenHBand="0" w:firstRowFirstColumn="0" w:firstRowLastColumn="0" w:lastRowFirstColumn="0" w:lastRowLastColumn="0"/>
+                  <w:tcW w:w="2010" w:type="dxa"/>
+                </w:tcPr>
+                <w:p>
+                  <w:r>
+                    <w:t>Fecha</w:t>
+                  </w:r>
+                </w:p>
+              </w:tc>
+              <w:tc>
+                <w:tcPr>
+                  <w:tcW w:w="7102" w:type="dxa"/>
+                </w:tcPr>
+                <w:p>
+                  <w:pPr>
+                    <w:cnfStyle w:val="000000000000" w:firstRow="0" w:lastRow="0" w:firstColumn="0" w:lastColumn="0" w:oddVBand="0" w:evenVBand="0" w:oddHBand="0" w:evenHBand="0" w:firstRowFirstColumn="0" w:firstRowLastColumn="0" w:lastRowFirstColumn="0" w:lastRowLastColumn="0"/>
+                  </w:pPr>
+                </w:p>
+              </w:tc>
+            </w:tr>
+          </w:tbl>
           <w:tbl>
             <w:tblPr>
               <w:tblStyle w:val="Tabladecuadrcula6concolores-nfasis5"/>
@@ -768,7 +377,7 @@
             <w:tr>
               <w:trPr>
                 <w:cnfStyle w:val="100000000000" w:firstRow="1" w:lastRow="0" w:firstColumn="0" w:lastColumn="0" w:oddVBand="0" w:evenVBand="0" w:oddHBand="0" w:evenHBand="0" w:firstRowFirstColumn="0" w:firstRowLastColumn="0" w:lastRowFirstColumn="0" w:lastRowLastColumn="0"/>
-                <w:trHeight w:val="3103"/>
+                <w:trHeight w:val="977"/>
               </w:trPr>
               <w:tc>
                 <w:tcPr>
@@ -776,67 +385,17 @@
                   <w:tcW w:w="9102" w:type="dxa"/>
                 </w:tcPr>
                 <w:p>
-                  <w:pPr>
-                    <w:rPr>
-                      <w:rFonts w:ascii="Arial" w:hAnsi="Arial" w:cs="Arial"/>
-                      <w:sz w:val="28"/>
-                      <w:szCs w:val="28"/>
-                    </w:rPr>
-                  </w:pPr>
                   <w:r>
-                    <w:rPr>
-                      <w:rFonts w:ascii="Arial" w:hAnsi="Arial" w:cs="Arial"/>
-                      <w:sz w:val="28"/>
-                      <w:szCs w:val="28"/>
-                    </w:rPr>
-                    <w:lastRenderedPageBreak/>
-                    <w:t>Descripción</w:t>
-                  </w:r>
-                  <w:r>
-                    <w:rPr>
-                      <w:rFonts w:ascii="Arial" w:hAnsi="Arial" w:cs="Arial"/>
-                      <w:sz w:val="28"/>
-                      <w:szCs w:val="28"/>
-                    </w:rPr>
-                    <w:t xml:space="preserve"> General</w:t>
+                    <w:t>Descripción:</w:t>
                   </w:r>
                 </w:p>
-                <w:p>
-                  <w:pPr>
-                    <w:pStyle w:val="Prrafodelista"/>
-                    <w:rPr>
-                      <w:rFonts w:ascii="Arial" w:hAnsi="Arial" w:cs="Arial"/>
-                      <w:b w:val="0"/>
-                    </w:rPr>
-                  </w:pPr>
-                </w:p>
-                <w:p>
-                  <w:pPr>
-                    <w:pStyle w:val="Prrafodelista"/>
-                    <w:rPr>
-                      <w:b w:val="0"/>
-                    </w:rPr>
-                  </w:pPr>
-                </w:p>
-                <w:p>
-                  <w:pPr>
-                    <w:pStyle w:val="Prrafodelista"/>
-                    <w:rPr>
-                      <w:b w:val="0"/>
-                    </w:rPr>
-                  </w:pPr>
-                </w:p>
-                <w:p>
-                  <w:r>
-                    <w:t xml:space="preserve">  </w:t>
-                  </w:r>
-                </w:p>
+                <w:p/>
               </w:tc>
             </w:tr>
             <w:tr>
               <w:trPr>
                 <w:cnfStyle w:val="000000100000" w:firstRow="0" w:lastRow="0" w:firstColumn="0" w:lastColumn="0" w:oddVBand="0" w:evenVBand="0" w:oddHBand="1" w:evenHBand="0" w:firstRowFirstColumn="0" w:firstRowLastColumn="0" w:lastRowFirstColumn="0" w:lastRowLastColumn="0"/>
-                <w:trHeight w:val="3103"/>
+                <w:trHeight w:val="977"/>
               </w:trPr>
               <w:tc>
                 <w:tcPr>
@@ -844,32 +403,21 @@
                   <w:tcW w:w="9102" w:type="dxa"/>
                 </w:tcPr>
                 <w:p>
-                  <w:pPr>
-                    <w:rPr>
-                      <w:rFonts w:ascii="Arial" w:hAnsi="Arial" w:cs="Arial"/>
-                      <w:sz w:val="28"/>
-                    </w:rPr>
-                  </w:pPr>
                   <w:r>
-                    <w:rPr>
-                      <w:rFonts w:ascii="Arial" w:hAnsi="Arial" w:cs="Arial"/>
-                      <w:sz w:val="28"/>
-                    </w:rPr>
-                    <w:t>Descripción del requerimiento:</w:t>
+                    <w:t xml:space="preserve">Propuesta de </w:t>
+                  </w:r>
+                  <w:bookmarkStart w:id="0" w:name="_GoBack"/>
+                  <w:bookmarkEnd w:id="0"/>
+                  <w:r>
+                    <w:t>Solución:</w:t>
                   </w:r>
                 </w:p>
-                <w:p>
-                  <w:pPr>
-                    <w:rPr>
-                      <w:vertAlign w:val="superscript"/>
-                    </w:rPr>
-                  </w:pPr>
-                </w:p>
+                <w:p/>
               </w:tc>
             </w:tr>
             <w:tr>
               <w:trPr>
-                <w:trHeight w:val="3035"/>
+                <w:trHeight w:val="461"/>
               </w:trPr>
               <w:tc>
                 <w:tcPr>
@@ -877,52 +425,9 @@
                   <w:tcW w:w="9102" w:type="dxa"/>
                 </w:tcPr>
                 <w:p>
-                  <w:pPr>
-                    <w:tabs>
-                      <w:tab w:val="left" w:pos="3695"/>
-                    </w:tabs>
-                    <w:rPr>
-                      <w:rFonts w:ascii="Arial" w:hAnsi="Arial" w:cs="Arial"/>
-                      <w:color w:val="000000" w:themeColor="text1"/>
-                    </w:rPr>
-                  </w:pPr>
                   <w:r>
-                    <w:rPr>
-                      <w:rFonts w:ascii="Arial" w:hAnsi="Arial" w:cs="Arial"/>
-                      <w:color w:val="000000" w:themeColor="text1"/>
-                      <w:sz w:val="28"/>
-                    </w:rPr>
-                    <w:t xml:space="preserve">Propuesta de </w:t>
+                    <w:t xml:space="preserve">Prioridad: </w:t>
                   </w:r>
-                  <w:r>
-                    <w:rPr>
-                      <w:rFonts w:ascii="Arial" w:hAnsi="Arial" w:cs="Arial"/>
-                      <w:color w:val="000000" w:themeColor="text1"/>
-                      <w:sz w:val="28"/>
-                    </w:rPr>
-                    <w:t>Solución</w:t>
-                  </w:r>
-                  <w:r>
-                    <w:rPr>
-                      <w:rFonts w:ascii="Arial" w:hAnsi="Arial" w:cs="Arial"/>
-                      <w:color w:val="000000" w:themeColor="text1"/>
-                    </w:rPr>
-                    <w:t>:</w:t>
-                  </w:r>
-                  <w:r>
-                    <w:rPr>
-                      <w:rFonts w:ascii="Arial" w:hAnsi="Arial" w:cs="Arial"/>
-                      <w:color w:val="000000" w:themeColor="text1"/>
-                    </w:rPr>
-                    <w:tab/>
-                  </w:r>
-                </w:p>
-                <w:p>
-                  <w:pPr>
-                    <w:pStyle w:val="Prrafodelista"/>
-                  </w:pPr>
-                  <w:bookmarkStart w:id="0" w:name="_GoBack"/>
-                  <w:bookmarkEnd w:id="0"/>
                 </w:p>
               </w:tc>
             </w:tr>
@@ -934,9 +439,12 @@
     <w:p/>
     <w:p/>
     <w:sectPr>
-      <w:headerReference w:type="even" r:id="rId7"/>
-      <w:headerReference w:type="default" r:id="rId8"/>
-      <w:headerReference w:type="first" r:id="rId9"/>
+      <w:headerReference w:type="even" r:id="rId6"/>
+      <w:headerReference w:type="default" r:id="rId7"/>
+      <w:footerReference w:type="even" r:id="rId8"/>
+      <w:footerReference w:type="default" r:id="rId9"/>
+      <w:headerReference w:type="first" r:id="rId10"/>
+      <w:footerReference w:type="first" r:id="rId11"/>
       <w:pgSz w:w="12240" w:h="15840"/>
       <w:pgMar w:top="1417" w:right="1701" w:bottom="1417" w:left="1701" w:header="708" w:footer="708" w:gutter="0"/>
       <w:cols w:space="708"/>
@@ -947,7 +455,7 @@
 </file>
 
 <file path=word/endnotes.xml><?xml version="1.0" encoding="utf-8"?>
-<w:endnotes xmlns:wpc="http://schemas.microsoft.com/office/word/2010/wordprocessingCanvas" xmlns:cx="http://schemas.microsoft.com/office/drawing/2014/chartex" xmlns:cx1="http://schemas.microsoft.com/office/drawing/2015/9/8/chartex" xmlns:mc="http://schemas.openxmlformats.org/markup-compatibility/2006" xmlns:o="urn:schemas-microsoft-com:office:office" xmlns:r="http://schemas.openxmlformats.org/officeDocument/2006/relationships" xmlns:m="http://schemas.openxmlformats.org/officeDocument/2006/math" xmlns:v="urn:schemas-microsoft-com:vml" xmlns:wp14="http://schemas.microsoft.com/office/word/2010/wordprocessingDrawing" xmlns:wp="http://schemas.openxmlformats.org/drawingml/2006/wordprocessingDrawing" xmlns:w10="urn:schemas-microsoft-com:office:word" xmlns:w="http://schemas.openxmlformats.org/wordprocessingml/2006/main" xmlns:w14="http://schemas.microsoft.com/office/word/2010/wordml" xmlns:w15="http://schemas.microsoft.com/office/word/2012/wordml" xmlns:w16se="http://schemas.microsoft.com/office/word/2015/wordml/symex" xmlns:wpg="http://schemas.microsoft.com/office/word/2010/wordprocessingGroup" xmlns:wpi="http://schemas.microsoft.com/office/word/2010/wordprocessingInk" xmlns:wne="http://schemas.microsoft.com/office/word/2006/wordml" xmlns:wps="http://schemas.microsoft.com/office/word/2010/wordprocessingShape" mc:Ignorable="w14 w15 w16se wp14">
+<w:endnotes xmlns:wpc="http://schemas.microsoft.com/office/word/2010/wordprocessingCanvas" xmlns:cx="http://schemas.microsoft.com/office/drawing/2014/chartex" xmlns:cx1="http://schemas.microsoft.com/office/drawing/2015/9/8/chartex" xmlns:cx2="http://schemas.microsoft.com/office/drawing/2015/10/21/chartex" xmlns:mc="http://schemas.openxmlformats.org/markup-compatibility/2006" xmlns:o="urn:schemas-microsoft-com:office:office" xmlns:r="http://schemas.openxmlformats.org/officeDocument/2006/relationships" xmlns:m="http://schemas.openxmlformats.org/officeDocument/2006/math" xmlns:v="urn:schemas-microsoft-com:vml" xmlns:wp14="http://schemas.microsoft.com/office/word/2010/wordprocessingDrawing" xmlns:wp="http://schemas.openxmlformats.org/drawingml/2006/wordprocessingDrawing" xmlns:w10="urn:schemas-microsoft-com:office:word" xmlns:w="http://schemas.openxmlformats.org/wordprocessingml/2006/main" xmlns:w14="http://schemas.microsoft.com/office/word/2010/wordml" xmlns:w15="http://schemas.microsoft.com/office/word/2012/wordml" xmlns:w16se="http://schemas.microsoft.com/office/word/2015/wordml/symex" xmlns:wpg="http://schemas.microsoft.com/office/word/2010/wordprocessingGroup" xmlns:wpi="http://schemas.microsoft.com/office/word/2010/wordprocessingInk" xmlns:wne="http://schemas.microsoft.com/office/word/2006/wordml" xmlns:wps="http://schemas.microsoft.com/office/word/2010/wordprocessingShape" mc:Ignorable="w14 w15 w16se wp14">
   <w:endnote w:type="separator" w:id="-1">
     <w:p>
       <w:pPr>
@@ -971,8 +479,38 @@
 </w:endnotes>
 </file>
 
+<file path=word/footer1.xml><?xml version="1.0" encoding="utf-8"?>
+<w:ftr xmlns:wpc="http://schemas.microsoft.com/office/word/2010/wordprocessingCanvas" xmlns:cx="http://schemas.microsoft.com/office/drawing/2014/chartex" xmlns:cx1="http://schemas.microsoft.com/office/drawing/2015/9/8/chartex" xmlns:cx2="http://schemas.microsoft.com/office/drawing/2015/10/21/chartex" xmlns:mc="http://schemas.openxmlformats.org/markup-compatibility/2006" xmlns:o="urn:schemas-microsoft-com:office:office" xmlns:r="http://schemas.openxmlformats.org/officeDocument/2006/relationships" xmlns:m="http://schemas.openxmlformats.org/officeDocument/2006/math" xmlns:v="urn:schemas-microsoft-com:vml" xmlns:wp14="http://schemas.microsoft.com/office/word/2010/wordprocessingDrawing" xmlns:wp="http://schemas.openxmlformats.org/drawingml/2006/wordprocessingDrawing" xmlns:w10="urn:schemas-microsoft-com:office:word" xmlns:w="http://schemas.openxmlformats.org/wordprocessingml/2006/main" xmlns:w14="http://schemas.microsoft.com/office/word/2010/wordml" xmlns:w15="http://schemas.microsoft.com/office/word/2012/wordml" xmlns:w16se="http://schemas.microsoft.com/office/word/2015/wordml/symex" xmlns:wpg="http://schemas.microsoft.com/office/word/2010/wordprocessingGroup" xmlns:wpi="http://schemas.microsoft.com/office/word/2010/wordprocessingInk" xmlns:wne="http://schemas.microsoft.com/office/word/2006/wordml" xmlns:wps="http://schemas.microsoft.com/office/word/2010/wordprocessingShape" mc:Ignorable="w14 w15 w16se wp14">
+  <w:p>
+    <w:pPr>
+      <w:pStyle w:val="Piedepgina"/>
+    </w:pPr>
+  </w:p>
+</w:ftr>
+</file>
+
+<file path=word/footer2.xml><?xml version="1.0" encoding="utf-8"?>
+<w:ftr xmlns:wpc="http://schemas.microsoft.com/office/word/2010/wordprocessingCanvas" xmlns:cx="http://schemas.microsoft.com/office/drawing/2014/chartex" xmlns:cx1="http://schemas.microsoft.com/office/drawing/2015/9/8/chartex" xmlns:cx2="http://schemas.microsoft.com/office/drawing/2015/10/21/chartex" xmlns:mc="http://schemas.openxmlformats.org/markup-compatibility/2006" xmlns:o="urn:schemas-microsoft-com:office:office" xmlns:r="http://schemas.openxmlformats.org/officeDocument/2006/relationships" xmlns:m="http://schemas.openxmlformats.org/officeDocument/2006/math" xmlns:v="urn:schemas-microsoft-com:vml" xmlns:wp14="http://schemas.microsoft.com/office/word/2010/wordprocessingDrawing" xmlns:wp="http://schemas.openxmlformats.org/drawingml/2006/wordprocessingDrawing" xmlns:w10="urn:schemas-microsoft-com:office:word" xmlns:w="http://schemas.openxmlformats.org/wordprocessingml/2006/main" xmlns:w14="http://schemas.microsoft.com/office/word/2010/wordml" xmlns:w15="http://schemas.microsoft.com/office/word/2012/wordml" xmlns:w16se="http://schemas.microsoft.com/office/word/2015/wordml/symex" xmlns:wpg="http://schemas.microsoft.com/office/word/2010/wordprocessingGroup" xmlns:wpi="http://schemas.microsoft.com/office/word/2010/wordprocessingInk" xmlns:wne="http://schemas.microsoft.com/office/word/2006/wordml" xmlns:wps="http://schemas.microsoft.com/office/word/2010/wordprocessingShape" mc:Ignorable="w14 w15 w16se wp14">
+  <w:p>
+    <w:pPr>
+      <w:pStyle w:val="Piedepgina"/>
+    </w:pPr>
+  </w:p>
+</w:ftr>
+</file>
+
+<file path=word/footer3.xml><?xml version="1.0" encoding="utf-8"?>
+<w:ftr xmlns:wpc="http://schemas.microsoft.com/office/word/2010/wordprocessingCanvas" xmlns:cx="http://schemas.microsoft.com/office/drawing/2014/chartex" xmlns:cx1="http://schemas.microsoft.com/office/drawing/2015/9/8/chartex" xmlns:cx2="http://schemas.microsoft.com/office/drawing/2015/10/21/chartex" xmlns:mc="http://schemas.openxmlformats.org/markup-compatibility/2006" xmlns:o="urn:schemas-microsoft-com:office:office" xmlns:r="http://schemas.openxmlformats.org/officeDocument/2006/relationships" xmlns:m="http://schemas.openxmlformats.org/officeDocument/2006/math" xmlns:v="urn:schemas-microsoft-com:vml" xmlns:wp14="http://schemas.microsoft.com/office/word/2010/wordprocessingDrawing" xmlns:wp="http://schemas.openxmlformats.org/drawingml/2006/wordprocessingDrawing" xmlns:w10="urn:schemas-microsoft-com:office:word" xmlns:w="http://schemas.openxmlformats.org/wordprocessingml/2006/main" xmlns:w14="http://schemas.microsoft.com/office/word/2010/wordml" xmlns:w15="http://schemas.microsoft.com/office/word/2012/wordml" xmlns:w16se="http://schemas.microsoft.com/office/word/2015/wordml/symex" xmlns:wpg="http://schemas.microsoft.com/office/word/2010/wordprocessingGroup" xmlns:wpi="http://schemas.microsoft.com/office/word/2010/wordprocessingInk" xmlns:wne="http://schemas.microsoft.com/office/word/2006/wordml" xmlns:wps="http://schemas.microsoft.com/office/word/2010/wordprocessingShape" mc:Ignorable="w14 w15 w16se wp14">
+  <w:p>
+    <w:pPr>
+      <w:pStyle w:val="Piedepgina"/>
+    </w:pPr>
+  </w:p>
+</w:ftr>
+</file>
+
 <file path=word/footnotes.xml><?xml version="1.0" encoding="utf-8"?>
-<w:footnotes xmlns:wpc="http://schemas.microsoft.com/office/word/2010/wordprocessingCanvas" xmlns:cx="http://schemas.microsoft.com/office/drawing/2014/chartex" xmlns:cx1="http://schemas.microsoft.com/office/drawing/2015/9/8/chartex" xmlns:mc="http://schemas.openxmlformats.org/markup-compatibility/2006" xmlns:o="urn:schemas-microsoft-com:office:office" xmlns:r="http://schemas.openxmlformats.org/officeDocument/2006/relationships" xmlns:m="http://schemas.openxmlformats.org/officeDocument/2006/math" xmlns:v="urn:schemas-microsoft-com:vml" xmlns:wp14="http://schemas.microsoft.com/office/word/2010/wordprocessingDrawing" xmlns:wp="http://schemas.openxmlformats.org/drawingml/2006/wordprocessingDrawing" xmlns:w10="urn:schemas-microsoft-com:office:word" xmlns:w="http://schemas.openxmlformats.org/wordprocessingml/2006/main" xmlns:w14="http://schemas.microsoft.com/office/word/2010/wordml" xmlns:w15="http://schemas.microsoft.com/office/word/2012/wordml" xmlns:w16se="http://schemas.microsoft.com/office/word/2015/wordml/symex" xmlns:wpg="http://schemas.microsoft.com/office/word/2010/wordprocessingGroup" xmlns:wpi="http://schemas.microsoft.com/office/word/2010/wordprocessingInk" xmlns:wne="http://schemas.microsoft.com/office/word/2006/wordml" xmlns:wps="http://schemas.microsoft.com/office/word/2010/wordprocessingShape" mc:Ignorable="w14 w15 w16se wp14">
+<w:footnotes xmlns:wpc="http://schemas.microsoft.com/office/word/2010/wordprocessingCanvas" xmlns:cx="http://schemas.microsoft.com/office/drawing/2014/chartex" xmlns:cx1="http://schemas.microsoft.com/office/drawing/2015/9/8/chartex" xmlns:cx2="http://schemas.microsoft.com/office/drawing/2015/10/21/chartex" xmlns:mc="http://schemas.openxmlformats.org/markup-compatibility/2006" xmlns:o="urn:schemas-microsoft-com:office:office" xmlns:r="http://schemas.openxmlformats.org/officeDocument/2006/relationships" xmlns:m="http://schemas.openxmlformats.org/officeDocument/2006/math" xmlns:v="urn:schemas-microsoft-com:vml" xmlns:wp14="http://schemas.microsoft.com/office/word/2010/wordprocessingDrawing" xmlns:wp="http://schemas.openxmlformats.org/drawingml/2006/wordprocessingDrawing" xmlns:w10="urn:schemas-microsoft-com:office:word" xmlns:w="http://schemas.openxmlformats.org/wordprocessingml/2006/main" xmlns:w14="http://schemas.microsoft.com/office/word/2010/wordml" xmlns:w15="http://schemas.microsoft.com/office/word/2012/wordml" xmlns:w16se="http://schemas.microsoft.com/office/word/2015/wordml/symex" xmlns:wpg="http://schemas.microsoft.com/office/word/2010/wordprocessingGroup" xmlns:wpi="http://schemas.microsoft.com/office/word/2010/wordprocessingInk" xmlns:wne="http://schemas.microsoft.com/office/word/2006/wordml" xmlns:wps="http://schemas.microsoft.com/office/word/2010/wordprocessingShape" mc:Ignorable="w14 w15 w16se wp14">
   <w:footnote w:type="separator" w:id="-1">
     <w:p>
       <w:pPr>
@@ -997,7 +535,7 @@
 </file>
 
 <file path=word/header1.xml><?xml version="1.0" encoding="utf-8"?>
-<w:hdr xmlns:wpc="http://schemas.microsoft.com/office/word/2010/wordprocessingCanvas" xmlns:cx="http://schemas.microsoft.com/office/drawing/2014/chartex" xmlns:cx1="http://schemas.microsoft.com/office/drawing/2015/9/8/chartex" xmlns:mc="http://schemas.openxmlformats.org/markup-compatibility/2006" xmlns:o="urn:schemas-microsoft-com:office:office" xmlns:r="http://schemas.openxmlformats.org/officeDocument/2006/relationships" xmlns:m="http://schemas.openxmlformats.org/officeDocument/2006/math" xmlns:v="urn:schemas-microsoft-com:vml" xmlns:wp14="http://schemas.microsoft.com/office/word/2010/wordprocessingDrawing" xmlns:wp="http://schemas.openxmlformats.org/drawingml/2006/wordprocessingDrawing" xmlns:w10="urn:schemas-microsoft-com:office:word" xmlns:w="http://schemas.openxmlformats.org/wordprocessingml/2006/main" xmlns:w14="http://schemas.microsoft.com/office/word/2010/wordml" xmlns:w15="http://schemas.microsoft.com/office/word/2012/wordml" xmlns:w16se="http://schemas.microsoft.com/office/word/2015/wordml/symex" xmlns:wpg="http://schemas.microsoft.com/office/word/2010/wordprocessingGroup" xmlns:wpi="http://schemas.microsoft.com/office/word/2010/wordprocessingInk" xmlns:wne="http://schemas.microsoft.com/office/word/2006/wordml" xmlns:wps="http://schemas.microsoft.com/office/word/2010/wordprocessingShape" mc:Ignorable="w14 w15 w16se wp14">
+<w:hdr xmlns:wpc="http://schemas.microsoft.com/office/word/2010/wordprocessingCanvas" xmlns:cx="http://schemas.microsoft.com/office/drawing/2014/chartex" xmlns:cx1="http://schemas.microsoft.com/office/drawing/2015/9/8/chartex" xmlns:cx2="http://schemas.microsoft.com/office/drawing/2015/10/21/chartex" xmlns:mc="http://schemas.openxmlformats.org/markup-compatibility/2006" xmlns:o="urn:schemas-microsoft-com:office:office" xmlns:r="http://schemas.openxmlformats.org/officeDocument/2006/relationships" xmlns:m="http://schemas.openxmlformats.org/officeDocument/2006/math" xmlns:v="urn:schemas-microsoft-com:vml" xmlns:wp14="http://schemas.microsoft.com/office/word/2010/wordprocessingDrawing" xmlns:wp="http://schemas.openxmlformats.org/drawingml/2006/wordprocessingDrawing" xmlns:w10="urn:schemas-microsoft-com:office:word" xmlns:w="http://schemas.openxmlformats.org/wordprocessingml/2006/main" xmlns:w14="http://schemas.microsoft.com/office/word/2010/wordml" xmlns:w15="http://schemas.microsoft.com/office/word/2012/wordml" xmlns:w16se="http://schemas.microsoft.com/office/word/2015/wordml/symex" xmlns:wpg="http://schemas.microsoft.com/office/word/2010/wordprocessingGroup" xmlns:wpi="http://schemas.microsoft.com/office/word/2010/wordprocessingInk" xmlns:wne="http://schemas.microsoft.com/office/word/2006/wordml" xmlns:wps="http://schemas.microsoft.com/office/word/2010/wordprocessingShape" mc:Ignorable="w14 w15 w16se wp14">
   <w:p>
     <w:pPr>
       <w:pStyle w:val="Encabezado"/>
@@ -1038,13 +576,10 @@
 </file>
 
 <file path=word/header2.xml><?xml version="1.0" encoding="utf-8"?>
-<w:hdr xmlns:wpc="http://schemas.microsoft.com/office/word/2010/wordprocessingCanvas" xmlns:cx="http://schemas.microsoft.com/office/drawing/2014/chartex" xmlns:cx1="http://schemas.microsoft.com/office/drawing/2015/9/8/chartex" xmlns:mc="http://schemas.openxmlformats.org/markup-compatibility/2006" xmlns:o="urn:schemas-microsoft-com:office:office" xmlns:r="http://schemas.openxmlformats.org/officeDocument/2006/relationships" xmlns:m="http://schemas.openxmlformats.org/officeDocument/2006/math" xmlns:v="urn:schemas-microsoft-com:vml" xmlns:wp14="http://schemas.microsoft.com/office/word/2010/wordprocessingDrawing" xmlns:wp="http://schemas.openxmlformats.org/drawingml/2006/wordprocessingDrawing" xmlns:w10="urn:schemas-microsoft-com:office:word" xmlns:w="http://schemas.openxmlformats.org/wordprocessingml/2006/main" xmlns:w14="http://schemas.microsoft.com/office/word/2010/wordml" xmlns:w15="http://schemas.microsoft.com/office/word/2012/wordml" xmlns:w16se="http://schemas.microsoft.com/office/word/2015/wordml/symex" xmlns:wpg="http://schemas.microsoft.com/office/word/2010/wordprocessingGroup" xmlns:wpi="http://schemas.microsoft.com/office/word/2010/wordprocessingInk" xmlns:wne="http://schemas.microsoft.com/office/word/2006/wordml" xmlns:wps="http://schemas.microsoft.com/office/word/2010/wordprocessingShape" mc:Ignorable="w14 w15 w16se wp14">
+<w:hdr xmlns:wpc="http://schemas.microsoft.com/office/word/2010/wordprocessingCanvas" xmlns:cx="http://schemas.microsoft.com/office/drawing/2014/chartex" xmlns:cx1="http://schemas.microsoft.com/office/drawing/2015/9/8/chartex" xmlns:cx2="http://schemas.microsoft.com/office/drawing/2015/10/21/chartex" xmlns:mc="http://schemas.openxmlformats.org/markup-compatibility/2006" xmlns:o="urn:schemas-microsoft-com:office:office" xmlns:r="http://schemas.openxmlformats.org/officeDocument/2006/relationships" xmlns:m="http://schemas.openxmlformats.org/officeDocument/2006/math" xmlns:v="urn:schemas-microsoft-com:vml" xmlns:wp14="http://schemas.microsoft.com/office/word/2010/wordprocessingDrawing" xmlns:wp="http://schemas.openxmlformats.org/drawingml/2006/wordprocessingDrawing" xmlns:w10="urn:schemas-microsoft-com:office:word" xmlns:w="http://schemas.openxmlformats.org/wordprocessingml/2006/main" xmlns:w14="http://schemas.microsoft.com/office/word/2010/wordml" xmlns:w15="http://schemas.microsoft.com/office/word/2012/wordml" xmlns:w16se="http://schemas.microsoft.com/office/word/2015/wordml/symex" xmlns:wpg="http://schemas.microsoft.com/office/word/2010/wordprocessingGroup" xmlns:wpi="http://schemas.microsoft.com/office/word/2010/wordprocessingInk" xmlns:wne="http://schemas.microsoft.com/office/word/2006/wordml" xmlns:wps="http://schemas.microsoft.com/office/word/2010/wordprocessingShape" mc:Ignorable="w14 w15 w16se wp14">
   <w:p>
     <w:pPr>
       <w:pStyle w:val="Encabezado"/>
-      <w:rPr>
-        <w:rStyle w:val="Ttulo1Car"/>
-      </w:rPr>
     </w:pPr>
     <w:r>
       <w:rPr>
@@ -1135,18 +670,12 @@
         </wp:anchor>
       </w:drawing>
     </w:r>
-    <w:r>
-      <w:rPr>
-        <w:rStyle w:val="Ttulo1Car"/>
-      </w:rPr>
-      <w:t>R-Nombre del requerimiento</w:t>
-    </w:r>
   </w:p>
 </w:hdr>
 </file>
 
 <file path=word/header3.xml><?xml version="1.0" encoding="utf-8"?>
-<w:hdr xmlns:wpc="http://schemas.microsoft.com/office/word/2010/wordprocessingCanvas" xmlns:cx="http://schemas.microsoft.com/office/drawing/2014/chartex" xmlns:cx1="http://schemas.microsoft.com/office/drawing/2015/9/8/chartex" xmlns:mc="http://schemas.openxmlformats.org/markup-compatibility/2006" xmlns:o="urn:schemas-microsoft-com:office:office" xmlns:r="http://schemas.openxmlformats.org/officeDocument/2006/relationships" xmlns:m="http://schemas.openxmlformats.org/officeDocument/2006/math" xmlns:v="urn:schemas-microsoft-com:vml" xmlns:wp14="http://schemas.microsoft.com/office/word/2010/wordprocessingDrawing" xmlns:wp="http://schemas.openxmlformats.org/drawingml/2006/wordprocessingDrawing" xmlns:w10="urn:schemas-microsoft-com:office:word" xmlns:w="http://schemas.openxmlformats.org/wordprocessingml/2006/main" xmlns:w14="http://schemas.microsoft.com/office/word/2010/wordml" xmlns:w15="http://schemas.microsoft.com/office/word/2012/wordml" xmlns:w16se="http://schemas.microsoft.com/office/word/2015/wordml/symex" xmlns:wpg="http://schemas.microsoft.com/office/word/2010/wordprocessingGroup" xmlns:wpi="http://schemas.microsoft.com/office/word/2010/wordprocessingInk" xmlns:wne="http://schemas.microsoft.com/office/word/2006/wordml" xmlns:wps="http://schemas.microsoft.com/office/word/2010/wordprocessingShape" mc:Ignorable="w14 w15 w16se wp14">
+<w:hdr xmlns:wpc="http://schemas.microsoft.com/office/word/2010/wordprocessingCanvas" xmlns:cx="http://schemas.microsoft.com/office/drawing/2014/chartex" xmlns:cx1="http://schemas.microsoft.com/office/drawing/2015/9/8/chartex" xmlns:cx2="http://schemas.microsoft.com/office/drawing/2015/10/21/chartex" xmlns:mc="http://schemas.openxmlformats.org/markup-compatibility/2006" xmlns:o="urn:schemas-microsoft-com:office:office" xmlns:r="http://schemas.openxmlformats.org/officeDocument/2006/relationships" xmlns:m="http://schemas.openxmlformats.org/officeDocument/2006/math" xmlns:v="urn:schemas-microsoft-com:vml" xmlns:wp14="http://schemas.microsoft.com/office/word/2010/wordprocessingDrawing" xmlns:wp="http://schemas.openxmlformats.org/drawingml/2006/wordprocessingDrawing" xmlns:w10="urn:schemas-microsoft-com:office:word" xmlns:w="http://schemas.openxmlformats.org/wordprocessingml/2006/main" xmlns:w14="http://schemas.microsoft.com/office/word/2010/wordml" xmlns:w15="http://schemas.microsoft.com/office/word/2012/wordml" xmlns:w16se="http://schemas.microsoft.com/office/word/2015/wordml/symex" xmlns:wpg="http://schemas.microsoft.com/office/word/2010/wordprocessingGroup" xmlns:wpi="http://schemas.microsoft.com/office/word/2010/wordprocessingInk" xmlns:wne="http://schemas.microsoft.com/office/word/2006/wordml" xmlns:wps="http://schemas.microsoft.com/office/word/2010/wordprocessingShape" mc:Ignorable="w14 w15 w16se wp14">
   <w:p>
     <w:pPr>
       <w:pStyle w:val="Encabezado"/>
@@ -1186,241 +715,6 @@
 </w:hdr>
 </file>
 
-<file path=word/numbering.xml><?xml version="1.0" encoding="utf-8"?>
-<w:numbering xmlns:wpc="http://schemas.microsoft.com/office/word/2010/wordprocessingCanvas" xmlns:cx="http://schemas.microsoft.com/office/drawing/2014/chartex" xmlns:cx1="http://schemas.microsoft.com/office/drawing/2015/9/8/chartex" xmlns:mc="http://schemas.openxmlformats.org/markup-compatibility/2006" xmlns:o="urn:schemas-microsoft-com:office:office" xmlns:r="http://schemas.openxmlformats.org/officeDocument/2006/relationships" xmlns:m="http://schemas.openxmlformats.org/officeDocument/2006/math" xmlns:v="urn:schemas-microsoft-com:vml" xmlns:wp14="http://schemas.microsoft.com/office/word/2010/wordprocessingDrawing" xmlns:wp="http://schemas.openxmlformats.org/drawingml/2006/wordprocessingDrawing" xmlns:w10="urn:schemas-microsoft-com:office:word" xmlns:w="http://schemas.openxmlformats.org/wordprocessingml/2006/main" xmlns:w14="http://schemas.microsoft.com/office/word/2010/wordml" xmlns:w15="http://schemas.microsoft.com/office/word/2012/wordml" xmlns:w16se="http://schemas.microsoft.com/office/word/2015/wordml/symex" xmlns:wpg="http://schemas.microsoft.com/office/word/2010/wordprocessingGroup" xmlns:wpi="http://schemas.microsoft.com/office/word/2010/wordprocessingInk" xmlns:wne="http://schemas.microsoft.com/office/word/2006/wordml" xmlns:wps="http://schemas.microsoft.com/office/word/2010/wordprocessingShape" mc:Ignorable="w14 w15 w16se wp14">
-  <w:abstractNum w:abstractNumId="0" w15:restartNumberingAfterBreak="0">
-    <w:nsid w:val="1DD074B7"/>
-    <w:multiLevelType w:val="hybridMultilevel"/>
-    <w:tmpl w:val="ADA65904"/>
-    <w:lvl w:ilvl="0" w:tplc="BB22A02E">
-      <w:numFmt w:val="bullet"/>
-      <w:lvlText w:val=""/>
-      <w:lvlJc w:val="left"/>
-      <w:pPr>
-        <w:ind w:left="720" w:hanging="360"/>
-      </w:pPr>
-      <w:rPr>
-        <w:rFonts w:ascii="Symbol" w:eastAsiaTheme="minorHAnsi" w:hAnsi="Symbol" w:cstheme="minorBidi" w:hint="default"/>
-      </w:rPr>
-    </w:lvl>
-    <w:lvl w:ilvl="1" w:tplc="080A0003" w:tentative="1">
-      <w:start w:val="1"/>
-      <w:numFmt w:val="bullet"/>
-      <w:lvlText w:val="o"/>
-      <w:lvlJc w:val="left"/>
-      <w:pPr>
-        <w:ind w:left="1440" w:hanging="360"/>
-      </w:pPr>
-      <w:rPr>
-        <w:rFonts w:ascii="Courier New" w:hAnsi="Courier New" w:cs="Courier New" w:hint="default"/>
-      </w:rPr>
-    </w:lvl>
-    <w:lvl w:ilvl="2" w:tplc="080A0005" w:tentative="1">
-      <w:start w:val="1"/>
-      <w:numFmt w:val="bullet"/>
-      <w:lvlText w:val=""/>
-      <w:lvlJc w:val="left"/>
-      <w:pPr>
-        <w:ind w:left="2160" w:hanging="360"/>
-      </w:pPr>
-      <w:rPr>
-        <w:rFonts w:ascii="Wingdings" w:hAnsi="Wingdings" w:hint="default"/>
-      </w:rPr>
-    </w:lvl>
-    <w:lvl w:ilvl="3" w:tplc="080A0001" w:tentative="1">
-      <w:start w:val="1"/>
-      <w:numFmt w:val="bullet"/>
-      <w:lvlText w:val=""/>
-      <w:lvlJc w:val="left"/>
-      <w:pPr>
-        <w:ind w:left="2880" w:hanging="360"/>
-      </w:pPr>
-      <w:rPr>
-        <w:rFonts w:ascii="Symbol" w:hAnsi="Symbol" w:hint="default"/>
-      </w:rPr>
-    </w:lvl>
-    <w:lvl w:ilvl="4" w:tplc="080A0003" w:tentative="1">
-      <w:start w:val="1"/>
-      <w:numFmt w:val="bullet"/>
-      <w:lvlText w:val="o"/>
-      <w:lvlJc w:val="left"/>
-      <w:pPr>
-        <w:ind w:left="3600" w:hanging="360"/>
-      </w:pPr>
-      <w:rPr>
-        <w:rFonts w:ascii="Courier New" w:hAnsi="Courier New" w:cs="Courier New" w:hint="default"/>
-      </w:rPr>
-    </w:lvl>
-    <w:lvl w:ilvl="5" w:tplc="080A0005" w:tentative="1">
-      <w:start w:val="1"/>
-      <w:numFmt w:val="bullet"/>
-      <w:lvlText w:val=""/>
-      <w:lvlJc w:val="left"/>
-      <w:pPr>
-        <w:ind w:left="4320" w:hanging="360"/>
-      </w:pPr>
-      <w:rPr>
-        <w:rFonts w:ascii="Wingdings" w:hAnsi="Wingdings" w:hint="default"/>
-      </w:rPr>
-    </w:lvl>
-    <w:lvl w:ilvl="6" w:tplc="080A0001" w:tentative="1">
-      <w:start w:val="1"/>
-      <w:numFmt w:val="bullet"/>
-      <w:lvlText w:val=""/>
-      <w:lvlJc w:val="left"/>
-      <w:pPr>
-        <w:ind w:left="5040" w:hanging="360"/>
-      </w:pPr>
-      <w:rPr>
-        <w:rFonts w:ascii="Symbol" w:hAnsi="Symbol" w:hint="default"/>
-      </w:rPr>
-    </w:lvl>
-    <w:lvl w:ilvl="7" w:tplc="080A0003" w:tentative="1">
-      <w:start w:val="1"/>
-      <w:numFmt w:val="bullet"/>
-      <w:lvlText w:val="o"/>
-      <w:lvlJc w:val="left"/>
-      <w:pPr>
-        <w:ind w:left="5760" w:hanging="360"/>
-      </w:pPr>
-      <w:rPr>
-        <w:rFonts w:ascii="Courier New" w:hAnsi="Courier New" w:cs="Courier New" w:hint="default"/>
-      </w:rPr>
-    </w:lvl>
-    <w:lvl w:ilvl="8" w:tplc="080A0005" w:tentative="1">
-      <w:start w:val="1"/>
-      <w:numFmt w:val="bullet"/>
-      <w:lvlText w:val=""/>
-      <w:lvlJc w:val="left"/>
-      <w:pPr>
-        <w:ind w:left="6480" w:hanging="360"/>
-      </w:pPr>
-      <w:rPr>
-        <w:rFonts w:ascii="Wingdings" w:hAnsi="Wingdings" w:hint="default"/>
-      </w:rPr>
-    </w:lvl>
-  </w:abstractNum>
-  <w:abstractNum w:abstractNumId="1" w15:restartNumberingAfterBreak="0">
-    <w:nsid w:val="75B04586"/>
-    <w:multiLevelType w:val="hybridMultilevel"/>
-    <w:tmpl w:val="9A4E4220"/>
-    <w:lvl w:ilvl="0" w:tplc="33141380">
-      <w:numFmt w:val="bullet"/>
-      <w:lvlText w:val=""/>
-      <w:lvlJc w:val="left"/>
-      <w:pPr>
-        <w:ind w:left="720" w:hanging="360"/>
-      </w:pPr>
-      <w:rPr>
-        <w:rFonts w:ascii="Symbol" w:eastAsiaTheme="minorHAnsi" w:hAnsi="Symbol" w:cstheme="minorBidi" w:hint="default"/>
-      </w:rPr>
-    </w:lvl>
-    <w:lvl w:ilvl="1" w:tplc="080A0003" w:tentative="1">
-      <w:start w:val="1"/>
-      <w:numFmt w:val="bullet"/>
-      <w:lvlText w:val="o"/>
-      <w:lvlJc w:val="left"/>
-      <w:pPr>
-        <w:ind w:left="1440" w:hanging="360"/>
-      </w:pPr>
-      <w:rPr>
-        <w:rFonts w:ascii="Courier New" w:hAnsi="Courier New" w:cs="Courier New" w:hint="default"/>
-      </w:rPr>
-    </w:lvl>
-    <w:lvl w:ilvl="2" w:tplc="080A0005" w:tentative="1">
-      <w:start w:val="1"/>
-      <w:numFmt w:val="bullet"/>
-      <w:lvlText w:val=""/>
-      <w:lvlJc w:val="left"/>
-      <w:pPr>
-        <w:ind w:left="2160" w:hanging="360"/>
-      </w:pPr>
-      <w:rPr>
-        <w:rFonts w:ascii="Wingdings" w:hAnsi="Wingdings" w:hint="default"/>
-      </w:rPr>
-    </w:lvl>
-    <w:lvl w:ilvl="3" w:tplc="080A0001" w:tentative="1">
-      <w:start w:val="1"/>
-      <w:numFmt w:val="bullet"/>
-      <w:lvlText w:val=""/>
-      <w:lvlJc w:val="left"/>
-      <w:pPr>
-        <w:ind w:left="2880" w:hanging="360"/>
-      </w:pPr>
-      <w:rPr>
-        <w:rFonts w:ascii="Symbol" w:hAnsi="Symbol" w:hint="default"/>
-      </w:rPr>
-    </w:lvl>
-    <w:lvl w:ilvl="4" w:tplc="080A0003" w:tentative="1">
-      <w:start w:val="1"/>
-      <w:numFmt w:val="bullet"/>
-      <w:lvlText w:val="o"/>
-      <w:lvlJc w:val="left"/>
-      <w:pPr>
-        <w:ind w:left="3600" w:hanging="360"/>
-      </w:pPr>
-      <w:rPr>
-        <w:rFonts w:ascii="Courier New" w:hAnsi="Courier New" w:cs="Courier New" w:hint="default"/>
-      </w:rPr>
-    </w:lvl>
-    <w:lvl w:ilvl="5" w:tplc="080A0005" w:tentative="1">
-      <w:start w:val="1"/>
-      <w:numFmt w:val="bullet"/>
-      <w:lvlText w:val=""/>
-      <w:lvlJc w:val="left"/>
-      <w:pPr>
-        <w:ind w:left="4320" w:hanging="360"/>
-      </w:pPr>
-      <w:rPr>
-        <w:rFonts w:ascii="Wingdings" w:hAnsi="Wingdings" w:hint="default"/>
-      </w:rPr>
-    </w:lvl>
-    <w:lvl w:ilvl="6" w:tplc="080A0001" w:tentative="1">
-      <w:start w:val="1"/>
-      <w:numFmt w:val="bullet"/>
-      <w:lvlText w:val=""/>
-      <w:lvlJc w:val="left"/>
-      <w:pPr>
-        <w:ind w:left="5040" w:hanging="360"/>
-      </w:pPr>
-      <w:rPr>
-        <w:rFonts w:ascii="Symbol" w:hAnsi="Symbol" w:hint="default"/>
-      </w:rPr>
-    </w:lvl>
-    <w:lvl w:ilvl="7" w:tplc="080A0003" w:tentative="1">
-      <w:start w:val="1"/>
-      <w:numFmt w:val="bullet"/>
-      <w:lvlText w:val="o"/>
-      <w:lvlJc w:val="left"/>
-      <w:pPr>
-        <w:ind w:left="5760" w:hanging="360"/>
-      </w:pPr>
-      <w:rPr>
-        <w:rFonts w:ascii="Courier New" w:hAnsi="Courier New" w:cs="Courier New" w:hint="default"/>
-      </w:rPr>
-    </w:lvl>
-    <w:lvl w:ilvl="8" w:tplc="080A0005" w:tentative="1">
-      <w:start w:val="1"/>
-      <w:numFmt w:val="bullet"/>
-      <w:lvlText w:val=""/>
-      <w:lvlJc w:val="left"/>
-      <w:pPr>
-        <w:ind w:left="6480" w:hanging="360"/>
-      </w:pPr>
-      <w:rPr>
-        <w:rFonts w:ascii="Wingdings" w:hAnsi="Wingdings" w:hint="default"/>
-      </w:rPr>
-    </w:lvl>
-  </w:abstractNum>
-  <w:num w:numId="1">
-    <w:abstractNumId w:val="0"/>
-  </w:num>
-  <w:num w:numId="2">
-    <w:abstractNumId w:val="1"/>
-  </w:num>
-</w:numbering>
-</file>
-
 <file path=word/styles.xml><?xml version="1.0" encoding="utf-8"?>
 <w:styles xmlns:mc="http://schemas.openxmlformats.org/markup-compatibility/2006" xmlns:r="http://schemas.openxmlformats.org/officeDocument/2006/relationships" xmlns:w="http://schemas.openxmlformats.org/wordprocessingml/2006/main" xmlns:w14="http://schemas.microsoft.com/office/word/2010/wordml" xmlns:w15="http://schemas.microsoft.com/office/word/2012/wordml" xmlns:w16se="http://schemas.microsoft.com/office/word/2015/wordml/symex" mc:Ignorable="w14 w15 w16se">
   <w:docDefaults>
@@ -1438,7 +732,7 @@
       </w:pPr>
     </w:pPrDefault>
   </w:docDefaults>
-  <w:latentStyles w:defLockedState="0" w:defUIPriority="99" w:defSemiHidden="0" w:defUnhideWhenUsed="0" w:defQFormat="0" w:count="371">
+  <w:latentStyles w:defLockedState="0" w:defUIPriority="99" w:defSemiHidden="0" w:defUnhideWhenUsed="0" w:defQFormat="0" w:count="372">
     <w:lsdException w:name="Normal" w:uiPriority="0" w:qFormat="1"/>
     <w:lsdException w:name="heading 1" w:uiPriority="9" w:qFormat="1"/>
     <w:lsdException w:name="heading 2" w:semiHidden="1" w:uiPriority="9" w:unhideWhenUsed="1" w:qFormat="1"/>
@@ -1810,32 +1104,12 @@
     <w:lsdException w:name="List Table 5 Dark Accent 6" w:uiPriority="50"/>
     <w:lsdException w:name="List Table 6 Colorful Accent 6" w:uiPriority="51"/>
     <w:lsdException w:name="List Table 7 Colorful Accent 6" w:uiPriority="52"/>
+    <w:lsdException w:name="Mention" w:semiHidden="1" w:unhideWhenUsed="1"/>
   </w:latentStyles>
   <w:style w:type="paragraph" w:default="1" w:styleId="Normal">
     <w:name w:val="Normal"/>
     <w:qFormat/>
     <w:rsid w:val="001953D0"/>
-  </w:style>
-  <w:style w:type="paragraph" w:styleId="Ttulo1">
-    <w:name w:val="heading 1"/>
-    <w:basedOn w:val="Normal"/>
-    <w:next w:val="Normal"/>
-    <w:link w:val="Ttulo1Car"/>
-    <w:uiPriority w:val="9"/>
-    <w:qFormat/>
-    <w:rsid w:val="00810837"/>
-    <w:pPr>
-      <w:keepNext/>
-      <w:keepLines/>
-      <w:spacing w:before="240" w:after="0"/>
-      <w:outlineLvl w:val="0"/>
-    </w:pPr>
-    <w:rPr>
-      <w:rFonts w:asciiTheme="majorHAnsi" w:eastAsiaTheme="majorEastAsia" w:hAnsiTheme="majorHAnsi" w:cstheme="majorBidi"/>
-      <w:color w:val="2F5496" w:themeColor="accent1" w:themeShade="BF"/>
-      <w:sz w:val="32"/>
-      <w:szCs w:val="32"/>
-    </w:rPr>
   </w:style>
   <w:style w:type="character" w:default="1" w:styleId="Fuentedeprrafopredeter">
     <w:name w:val="Default Paragraph Font"/>
@@ -2497,30 +1771,6 @@
     <w:link w:val="Piedepgina"/>
     <w:uiPriority w:val="99"/>
     <w:rsid w:val="00F40998"/>
-  </w:style>
-  <w:style w:type="character" w:customStyle="1" w:styleId="Ttulo1Car">
-    <w:name w:val="Título 1 Car"/>
-    <w:basedOn w:val="Fuentedeprrafopredeter"/>
-    <w:link w:val="Ttulo1"/>
-    <w:uiPriority w:val="9"/>
-    <w:rsid w:val="00810837"/>
-    <w:rPr>
-      <w:rFonts w:asciiTheme="majorHAnsi" w:eastAsiaTheme="majorEastAsia" w:hAnsiTheme="majorHAnsi" w:cstheme="majorBidi"/>
-      <w:color w:val="2F5496" w:themeColor="accent1" w:themeShade="BF"/>
-      <w:sz w:val="32"/>
-      <w:szCs w:val="32"/>
-    </w:rPr>
-  </w:style>
-  <w:style w:type="paragraph" w:styleId="Prrafodelista">
-    <w:name w:val="List Paragraph"/>
-    <w:basedOn w:val="Normal"/>
-    <w:uiPriority w:val="34"/>
-    <w:qFormat/>
-    <w:rsid w:val="00430B53"/>
-    <w:pPr>
-      <w:ind w:left="720"/>
-      <w:contextualSpacing/>
-    </w:pPr>
   </w:style>
 </w:styles>
 </file>

</xml_diff>